<commit_message>
Added automation test Question
</commit_message>
<xml_diff>
--- a/Test Automation Coding Challenge Part No 3.docx
+++ b/Test Automation Coding Challenge Part No 3.docx
@@ -60,15 +60,14 @@
         </w:rPr>
         <w:t xml:space="preserve"> </w:t>
       </w:r>
-      <w:hyperlink r:id="rId6" w:history="1">
-        <w:r>
-          <w:rPr>
-            <w:rStyle w:val="Hyperlink"/>
-            <w:lang w:val="en-GB"/>
-          </w:rPr>
-          <w:t>https://github.com/faizannmaqsood/WebAutomation</w:t>
-        </w:r>
-      </w:hyperlink>
+      <w:r>
+        <w:rPr>
+          <w:lang w:val="en-GB"/>
+        </w:rPr>
+        <w:t>https://github.com/faizannmaqsood/AutomationTestQuestion3</w:t>
+      </w:r>
+      <w:bookmarkStart w:id="0" w:name="_GoBack"/>
+      <w:bookmarkEnd w:id="0"/>
     </w:p>
     <w:p>
       <w:pPr>
@@ -1917,13 +1916,7 @@
           <w:lang w:val="en-GB"/>
         </w:rPr>
         <w:lastRenderedPageBreak/>
-        <w:t xml:space="preserve">Test Automation Coding </w:t>
-      </w:r>
-      <w:r>
-        <w:rPr>
-          <w:lang w:val="en-GB"/>
-        </w:rPr>
-        <w:t>Challenge Part No. 3 Question 2</w:t>
+        <w:t>Test Automation Coding Challenge Part No. 3 Question 2</w:t>
       </w:r>
     </w:p>
     <w:p/>
@@ -1999,22 +1992,13 @@
     <w:p/>
     <w:p>
       <w:r>
-        <w:t>An e-commerce applicatio</w:t>
-      </w:r>
-      <w:r>
-        <w:t>n where the Frontend Service</w:t>
-      </w:r>
-      <w:r>
-        <w:t xml:space="preserve"> fetches user d</w:t>
+        <w:t>An e-commerce application where the Frontend Service fetches user d</w:t>
       </w:r>
       <w:r>
         <w:t xml:space="preserve">etails from the </w:t>
       </w:r>
       <w:r>
-        <w:t>User Service</w:t>
-      </w:r>
-      <w:r>
-        <w:t>.</w:t>
+        <w:t>User Service.</w:t>
       </w:r>
     </w:p>
     <w:p/>
@@ -2775,12 +2759,10 @@
       <w:pPr>
         <w:pStyle w:val="Heading4"/>
       </w:pPr>
-      <w:bookmarkStart w:id="0" w:name="_GoBack"/>
       <w:r>
         <w:t>2. Provider Side (User Service)</w:t>
       </w:r>
     </w:p>
-    <w:bookmarkEnd w:id="0"/>
     <w:p/>
     <w:p>
       <w:r>

</xml_diff>